<commit_message>
modifying the doc file
</commit_message>
<xml_diff>
--- a/week9/report-week9.docx
+++ b/week9/report-week9.docx
@@ -255,7 +255,6 @@
                 <w:rFonts w:cs="Times New Roman"/>
               </w:rPr>
             </w:pPr>
-            <w:proofErr w:type="spellStart"/>
             <w:r>
               <w:rPr>
                 <w:rFonts w:cs="Times New Roman"/>
@@ -268,7 +267,6 @@
               </w:rPr>
               <w:t>z</w:t>
             </w:r>
-            <w:proofErr w:type="spellEnd"/>
           </w:p>
         </w:tc>
         <w:tc>
@@ -375,16 +373,8 @@
               <w:rPr>
                 <w:rFonts w:cs="Times New Roman"/>
               </w:rPr>
-              <w:t xml:space="preserve">Pravallika </w:t>
+              <w:t>Pravallika Sheshabhatter</w:t>
             </w:r>
-            <w:proofErr w:type="spellStart"/>
-            <w:r>
-              <w:rPr>
-                <w:rFonts w:cs="Times New Roman"/>
-              </w:rPr>
-              <w:t>Sheshabhatter</w:t>
-            </w:r>
-            <w:proofErr w:type="spellEnd"/>
           </w:p>
         </w:tc>
         <w:tc>
@@ -652,321 +642,389 @@
           <w:b/>
           <w:bCs/>
         </w:rPr>
-        <w:t>Data understanding</w:t>
-      </w:r>
-      <w:r>
-        <w:rPr>
-          <w:b/>
-          <w:bCs/>
-        </w:rPr>
-        <w:t xml:space="preserve"> &amp;</w:t>
-      </w:r>
-      <w:r>
-        <w:rPr>
-          <w:b/>
-          <w:bCs/>
-        </w:rPr>
-        <w:t>What type of data you have got for analysis:</w:t>
-      </w:r>
-    </w:p>
-    <w:p>
-      <w:pPr>
-        <w:jc w:val="both"/>
-        <w:rPr>
-          <w:b/>
-          <w:bCs/>
-        </w:rPr>
-      </w:pPr>
-    </w:p>
-    <w:p>
-      <w:pPr>
-        <w:jc w:val="both"/>
-      </w:pPr>
-      <w:r>
-        <w:t>The data provided for analysis consists of information related to direct marketing campaigns of a Portuguese banking institution. The dataset contains both input variables and the desired target variable.</w:t>
-      </w:r>
-    </w:p>
-    <w:p>
-      <w:pPr>
-        <w:jc w:val="both"/>
-      </w:pPr>
-      <w:r>
-        <w:t>The input variables include demographic information about bank clients (such as age, job, marital status, education), financial information (credit default, housing loan, personal loan), details about the last contact made during the campaign (communication type, month, day of the week, duration), as well as other attributes related to the campaign and social/economic context.</w:t>
-      </w:r>
-    </w:p>
-    <w:p>
-      <w:pPr>
-        <w:jc w:val="both"/>
-      </w:pPr>
-      <w:r>
-        <w:t xml:space="preserve">The desired target variable is denoted as 'y' and represents </w:t>
-      </w:r>
-      <w:proofErr w:type="gramStart"/>
-      <w:r>
-        <w:t>whether or not</w:t>
-      </w:r>
-      <w:proofErr w:type="gramEnd"/>
-      <w:r>
-        <w:t xml:space="preserve"> the client subscribed to a term deposit ('yes' or 'no').</w:t>
-      </w:r>
-    </w:p>
-    <w:p>
-      <w:pPr>
-        <w:pStyle w:val="NormalWeb"/>
-        <w:shd w:val="clear" w:color="auto" w:fill="FFFFFF"/>
-        <w:spacing w:before="180" w:beforeAutospacing="0" w:after="180" w:afterAutospacing="0"/>
-        <w:rPr>
-          <w:rFonts w:asciiTheme="majorBidi" w:hAnsiTheme="majorBidi" w:cstheme="majorBidi"/>
-          <w:color w:val="2D3B45"/>
-        </w:rPr>
-      </w:pPr>
-    </w:p>
-    <w:p>
-      <w:pPr>
-        <w:pStyle w:val="NormalWeb"/>
-        <w:shd w:val="clear" w:color="auto" w:fill="FFFFFF"/>
-        <w:spacing w:before="180" w:beforeAutospacing="0" w:after="180" w:afterAutospacing="0"/>
-        <w:rPr>
-          <w:rFonts w:asciiTheme="majorBidi" w:hAnsiTheme="majorBidi" w:cstheme="majorBidi"/>
-          <w:b/>
-          <w:bCs/>
-          <w:color w:val="2D3B45"/>
-        </w:rPr>
-      </w:pPr>
-      <w:r>
-        <w:rPr>
-          <w:rFonts w:asciiTheme="majorBidi" w:hAnsiTheme="majorBidi" w:cstheme="majorBidi"/>
-          <w:b/>
-          <w:bCs/>
-          <w:color w:val="2D3B45"/>
-        </w:rPr>
-        <w:t xml:space="preserve">What are the problems in the data </w:t>
-      </w:r>
-      <w:r>
-        <w:rPr>
-          <w:rFonts w:asciiTheme="majorBidi" w:hAnsiTheme="majorBidi" w:cstheme="majorBidi"/>
-          <w:b/>
-          <w:bCs/>
-          <w:color w:val="2D3B45"/>
-        </w:rPr>
-        <w:t>(number</w:t>
-      </w:r>
-      <w:r>
-        <w:rPr>
-          <w:rFonts w:asciiTheme="majorBidi" w:hAnsiTheme="majorBidi" w:cstheme="majorBidi"/>
-          <w:b/>
-          <w:bCs/>
-          <w:color w:val="2D3B45"/>
-        </w:rPr>
-        <w:t xml:space="preserve"> of NA values, outliers, skewed, </w:t>
-      </w:r>
-      <w:r>
-        <w:rPr>
-          <w:rFonts w:asciiTheme="majorBidi" w:hAnsiTheme="majorBidi" w:cstheme="majorBidi"/>
-          <w:b/>
-          <w:bCs/>
-          <w:color w:val="2D3B45"/>
-        </w:rPr>
-        <w:t>etc.</w:t>
-      </w:r>
-      <w:r>
-        <w:rPr>
-          <w:rFonts w:asciiTheme="majorBidi" w:hAnsiTheme="majorBidi" w:cstheme="majorBidi"/>
-          <w:b/>
-          <w:bCs/>
-          <w:color w:val="2D3B45"/>
-        </w:rPr>
-        <w:t>)</w:t>
-      </w:r>
-    </w:p>
-    <w:p>
-      <w:pPr>
-        <w:jc w:val="both"/>
-      </w:pPr>
-      <w:r>
-        <w:t>In data preparation, several issues need to be addressed before developing the model. These include missing values, outliers, skewed data, and imbalanced datasets. Missing values can impact the analysis and modeling process, while outliers can disrupt the statistical properties of the dataset and influence the model's performance. Skewed data, with uneven distribution, can affect the model's assumptions and predictions. Additionally, imbalanced datasets, where one class significantly outnumbers the other, can lead to biased models favoring the majority class. Techniques like oversampling, under</w:t>
-      </w:r>
-      <w:r>
-        <w:t>-</w:t>
-      </w:r>
-      <w:r>
-        <w:t>sampling, or synthetic data generation can be used to balance the dataset.</w:t>
-      </w:r>
-      <w:r>
+        <w:t>Git</w:t>
+      </w:r>
+      <w:r>
+        <w:rPr>
+          <w:b/>
+          <w:bCs/>
+        </w:rPr>
+        <w:t>H</w:t>
+      </w:r>
+      <w:r>
+        <w:rPr>
+          <w:b/>
+          <w:bCs/>
+        </w:rPr>
+        <w:t>ub Repo link</w:t>
+      </w:r>
+      <w:r>
+        <w:rPr>
+          <w:b/>
+          <w:bCs/>
+        </w:rPr>
+        <w:t>:</w:t>
+      </w:r>
+    </w:p>
+    <w:p>
+      <w:pPr>
+        <w:jc w:val="both"/>
+        <w:rPr>
+          <w:b/>
+          <w:bCs/>
+        </w:rPr>
+      </w:pPr>
+    </w:p>
+    <w:p>
+      <w:pPr>
+        <w:jc w:val="both"/>
+      </w:pPr>
+      <w:hyperlink r:id="rId5" w:history="1">
+        <w:r>
+          <w:rPr>
+            <w:rStyle w:val="Hyperlink"/>
+          </w:rPr>
+          <w:t>https://github.com/ShivaRamezani/Capstone/tree/shiva/week9</w:t>
+        </w:r>
+      </w:hyperlink>
+    </w:p>
+    <w:p>
+      <w:pPr>
+        <w:jc w:val="both"/>
+      </w:pPr>
+    </w:p>
+    <w:p>
+      <w:pPr>
+        <w:jc w:val="both"/>
+      </w:pPr>
+    </w:p>
+    <w:p>
+      <w:pPr>
+        <w:jc w:val="both"/>
+        <w:rPr>
+          <w:b/>
+          <w:bCs/>
+        </w:rPr>
+      </w:pPr>
+      <w:r>
+        <w:rPr>
+          <w:b/>
+          <w:bCs/>
+        </w:rPr>
+        <w:t>Date:</w:t>
+      </w:r>
+    </w:p>
+    <w:p>
+      <w:pPr>
+        <w:jc w:val="both"/>
+        <w:rPr>
+          <w:b/>
+          <w:bCs/>
+        </w:rPr>
+      </w:pPr>
+    </w:p>
+    <w:p>
+      <w:pPr>
+        <w:jc w:val="both"/>
+      </w:pPr>
+      <w:r>
+        <w:t>07/02/2023</w:t>
+      </w:r>
+    </w:p>
+    <w:p>
+      <w:pPr>
+        <w:jc w:val="both"/>
+      </w:pPr>
+    </w:p>
+    <w:p>
+      <w:pPr>
+        <w:jc w:val="both"/>
+      </w:pPr>
+    </w:p>
+    <w:p>
+      <w:pPr>
+        <w:jc w:val="both"/>
+      </w:pPr>
+    </w:p>
+    <w:p>
+      <w:pPr>
+        <w:jc w:val="both"/>
+      </w:pPr>
+    </w:p>
+    <w:p>
+      <w:pPr>
+        <w:jc w:val="both"/>
+        <w:rPr>
+          <w:rFonts w:asciiTheme="majorBidi" w:hAnsiTheme="majorBidi" w:cstheme="majorBidi"/>
+          <w:b/>
+          <w:bCs/>
+          <w:color w:val="000000"/>
+          <w:shd w:val="clear" w:color="auto" w:fill="FFFFFF"/>
+        </w:rPr>
+      </w:pPr>
+      <w:r>
+        <w:rPr>
+          <w:rFonts w:asciiTheme="majorBidi" w:hAnsiTheme="majorBidi" w:cstheme="majorBidi"/>
+          <w:b/>
+          <w:bCs/>
+          <w:color w:val="000000"/>
+          <w:shd w:val="clear" w:color="auto" w:fill="FFFFFF"/>
+        </w:rPr>
+        <w:lastRenderedPageBreak/>
+        <w:t>C</w:t>
+      </w:r>
+      <w:r>
+        <w:rPr>
+          <w:rFonts w:asciiTheme="majorBidi" w:hAnsiTheme="majorBidi" w:cstheme="majorBidi"/>
+          <w:b/>
+          <w:bCs/>
+          <w:color w:val="000000"/>
+          <w:shd w:val="clear" w:color="auto" w:fill="FFFFFF"/>
+        </w:rPr>
+        <w:t>leansing and transformation</w:t>
+      </w:r>
+      <w:r>
+        <w:rPr>
+          <w:rFonts w:asciiTheme="majorBidi" w:hAnsiTheme="majorBidi" w:cstheme="majorBidi"/>
+          <w:b/>
+          <w:bCs/>
+          <w:color w:val="000000"/>
+          <w:shd w:val="clear" w:color="auto" w:fill="FFFFFF"/>
+        </w:rPr>
+        <w:t>:</w:t>
+      </w:r>
+    </w:p>
+    <w:p>
+      <w:pPr>
+        <w:jc w:val="both"/>
+        <w:rPr>
+          <w:rFonts w:asciiTheme="majorBidi" w:hAnsiTheme="majorBidi" w:cstheme="majorBidi"/>
+          <w:color w:val="000000"/>
+          <w:shd w:val="clear" w:color="auto" w:fill="FFFFFF"/>
+        </w:rPr>
+      </w:pPr>
+    </w:p>
+    <w:p>
+      <w:pPr>
+        <w:jc w:val="both"/>
+        <w:rPr>
+          <w:rFonts w:asciiTheme="majorBidi" w:hAnsiTheme="majorBidi" w:cstheme="majorBidi"/>
+          <w:color w:val="000000"/>
+          <w:shd w:val="clear" w:color="auto" w:fill="FFFFFF"/>
+        </w:rPr>
+      </w:pPr>
+      <w:r>
+        <w:rPr>
+          <w:rFonts w:asciiTheme="majorBidi" w:hAnsiTheme="majorBidi" w:cstheme="majorBidi"/>
+          <w:color w:val="000000"/>
+          <w:shd w:val="clear" w:color="auto" w:fill="FFFFFF"/>
+        </w:rPr>
+        <w:t>Steps taken:</w:t>
+      </w:r>
+    </w:p>
+    <w:p>
+      <w:pPr>
+        <w:jc w:val="both"/>
+        <w:rPr>
+          <w:rFonts w:asciiTheme="majorBidi" w:hAnsiTheme="majorBidi" w:cstheme="majorBidi"/>
+          <w:color w:val="000000"/>
+          <w:shd w:val="clear" w:color="auto" w:fill="FFFFFF"/>
+        </w:rPr>
+      </w:pPr>
+      <w:r>
+        <w:rPr>
+          <w:rFonts w:asciiTheme="majorBidi" w:hAnsiTheme="majorBidi" w:cstheme="majorBidi"/>
+          <w:color w:val="000000"/>
+          <w:shd w:val="clear" w:color="auto" w:fill="FFFFFF"/>
+        </w:rPr>
+        <w:t>-checking for NULL value: No Null value was found</w:t>
+      </w:r>
+    </w:p>
+    <w:p>
+      <w:pPr>
+        <w:jc w:val="both"/>
+        <w:rPr>
+          <w:rFonts w:asciiTheme="majorBidi" w:hAnsiTheme="majorBidi" w:cstheme="majorBidi"/>
+          <w:color w:val="000000"/>
+          <w:shd w:val="clear" w:color="auto" w:fill="FFFFFF"/>
+        </w:rPr>
+      </w:pPr>
+      <w:r>
+        <w:rPr>
+          <w:rFonts w:asciiTheme="majorBidi" w:hAnsiTheme="majorBidi" w:cstheme="majorBidi"/>
+          <w:color w:val="000000"/>
+          <w:shd w:val="clear" w:color="auto" w:fill="FFFFFF"/>
+        </w:rPr>
+        <w:t>-distribution visualization</w:t>
+      </w:r>
+    </w:p>
+    <w:p>
+      <w:pPr>
+        <w:jc w:val="both"/>
+        <w:rPr>
+          <w:rFonts w:asciiTheme="majorBidi" w:hAnsiTheme="majorBidi" w:cstheme="majorBidi"/>
+          <w:color w:val="000000"/>
+          <w:shd w:val="clear" w:color="auto" w:fill="FFFFFF"/>
+        </w:rPr>
+      </w:pPr>
+      <w:r>
+        <w:rPr>
+          <w:rFonts w:asciiTheme="majorBidi" w:hAnsiTheme="majorBidi" w:cstheme="majorBidi"/>
+          <w:color w:val="000000"/>
+          <w:shd w:val="clear" w:color="auto" w:fill="FFFFFF"/>
+        </w:rPr>
+        <w:t>-checking skewness &amp; visualization</w:t>
+      </w:r>
+    </w:p>
+    <w:p>
+      <w:pPr>
+        <w:jc w:val="both"/>
+        <w:rPr>
+          <w:rFonts w:asciiTheme="majorBidi" w:hAnsiTheme="majorBidi" w:cstheme="majorBidi"/>
+          <w:color w:val="000000"/>
+          <w:shd w:val="clear" w:color="auto" w:fill="FFFFFF"/>
+        </w:rPr>
+      </w:pPr>
+      <w:r>
+        <w:rPr>
+          <w:rFonts w:asciiTheme="majorBidi" w:hAnsiTheme="majorBidi" w:cstheme="majorBidi"/>
+          <w:color w:val="000000"/>
+          <w:shd w:val="clear" w:color="auto" w:fill="FFFFFF"/>
+        </w:rPr>
+        <w:t>-checking the correlation</w:t>
+      </w:r>
+    </w:p>
+    <w:p>
+      <w:pPr>
+        <w:jc w:val="both"/>
+        <w:rPr>
+          <w:rFonts w:asciiTheme="majorBidi" w:hAnsiTheme="majorBidi" w:cstheme="majorBidi"/>
+          <w:color w:val="000000"/>
+          <w:shd w:val="clear" w:color="auto" w:fill="FFFFFF"/>
+        </w:rPr>
+      </w:pPr>
+      <w:r>
+        <w:rPr>
+          <w:rFonts w:asciiTheme="majorBidi" w:hAnsiTheme="majorBidi" w:cstheme="majorBidi"/>
+          <w:color w:val="000000"/>
+          <w:shd w:val="clear" w:color="auto" w:fill="FFFFFF"/>
+        </w:rPr>
+        <w:t>-checking for outliers</w:t>
+      </w:r>
+    </w:p>
+    <w:p>
+      <w:pPr>
+        <w:jc w:val="both"/>
+        <w:rPr>
+          <w:rFonts w:asciiTheme="majorBidi" w:hAnsiTheme="majorBidi" w:cstheme="majorBidi"/>
+          <w:color w:val="000000"/>
+          <w:shd w:val="clear" w:color="auto" w:fill="FFFFFF"/>
+        </w:rPr>
+      </w:pPr>
+      <w:r>
+        <w:rPr>
+          <w:rFonts w:asciiTheme="majorBidi" w:hAnsiTheme="majorBidi" w:cstheme="majorBidi"/>
+          <w:color w:val="000000"/>
+          <w:shd w:val="clear" w:color="auto" w:fill="FFFFFF"/>
+        </w:rPr>
+        <w:t>-checking if the dataset is balanced</w:t>
+      </w:r>
+    </w:p>
+    <w:p>
+      <w:pPr>
+        <w:jc w:val="both"/>
+        <w:rPr>
+          <w:rFonts w:asciiTheme="majorBidi" w:hAnsiTheme="majorBidi" w:cstheme="majorBidi"/>
+          <w:color w:val="000000"/>
+          <w:shd w:val="clear" w:color="auto" w:fill="FFFFFF"/>
+        </w:rPr>
+      </w:pPr>
+      <w:r>
+        <w:rPr>
+          <w:rFonts w:asciiTheme="majorBidi" w:hAnsiTheme="majorBidi" w:cstheme="majorBidi"/>
+          <w:color w:val="000000"/>
+          <w:shd w:val="clear" w:color="auto" w:fill="FFFFFF"/>
+        </w:rPr>
+        <w:t>-using SMOTE approach to overcome the imbalance</w:t>
+      </w:r>
+    </w:p>
+    <w:p>
+      <w:pPr>
+        <w:jc w:val="both"/>
+        <w:rPr>
+          <w:rFonts w:asciiTheme="majorBidi" w:hAnsiTheme="majorBidi" w:cstheme="majorBidi"/>
+          <w:color w:val="000000"/>
+          <w:shd w:val="clear" w:color="auto" w:fill="FFFFFF"/>
+        </w:rPr>
+      </w:pPr>
+      <w:r>
+        <w:rPr>
+          <w:rFonts w:asciiTheme="majorBidi" w:hAnsiTheme="majorBidi" w:cstheme="majorBidi"/>
+          <w:color w:val="000000"/>
+          <w:shd w:val="clear" w:color="auto" w:fill="FFFFFF"/>
+        </w:rPr>
+        <w:t>-OneHotEncoding the dataset</w:t>
+      </w:r>
+    </w:p>
+    <w:p>
+      <w:pPr>
+        <w:jc w:val="both"/>
+        <w:rPr>
+          <w:rFonts w:asciiTheme="majorBidi" w:hAnsiTheme="majorBidi" w:cstheme="majorBidi"/>
+          <w:color w:val="000000"/>
+          <w:shd w:val="clear" w:color="auto" w:fill="FFFFFF"/>
+        </w:rPr>
+      </w:pPr>
+    </w:p>
+    <w:p>
+      <w:pPr>
+        <w:jc w:val="both"/>
+        <w:rPr>
+          <w:rFonts w:asciiTheme="majorBidi" w:hAnsiTheme="majorBidi" w:cstheme="majorBidi"/>
+          <w:color w:val="000000"/>
+          <w:shd w:val="clear" w:color="auto" w:fill="FFFFFF"/>
+        </w:rPr>
+      </w:pPr>
+    </w:p>
+    <w:p>
+      <w:pPr>
+        <w:jc w:val="both"/>
+        <w:rPr>
+          <w:rFonts w:asciiTheme="majorBidi" w:hAnsiTheme="majorBidi" w:cstheme="majorBidi"/>
+        </w:rPr>
+      </w:pPr>
+      <w:r>
+        <w:rPr>
+          <w:rFonts w:asciiTheme="majorBidi" w:hAnsiTheme="majorBidi" w:cstheme="majorBidi"/>
+          <w:color w:val="000000"/>
+          <w:shd w:val="clear" w:color="auto" w:fill="FFFFFF"/>
+        </w:rPr>
+        <w:t xml:space="preserve">These steps were taken on both full datasets to see if </w:t>
+      </w:r>
+      <w:r>
+        <w:rPr>
+          <w:rFonts w:asciiTheme="majorBidi" w:hAnsiTheme="majorBidi" w:cstheme="majorBidi"/>
+          <w:color w:val="000000"/>
+          <w:shd w:val="clear" w:color="auto" w:fill="FFFFFF"/>
+        </w:rPr>
+        <w:t>the result</w:t>
+      </w:r>
+      <w:r>
+        <w:rPr>
+          <w:rFonts w:asciiTheme="majorBidi" w:hAnsiTheme="majorBidi" w:cstheme="majorBidi"/>
+          <w:color w:val="000000"/>
+          <w:shd w:val="clear" w:color="auto" w:fill="FFFFFF"/>
+        </w:rPr>
         <w:t xml:space="preserve"> </w:t>
       </w:r>
-    </w:p>
-    <w:p>
-      <w:pPr>
-        <w:jc w:val="both"/>
-      </w:pPr>
-      <w:r>
-        <w:t>Data quality checks were conducted on the bank-full and bank-additional-full datasets, confirming the absence of null values. The data imbalance was identified, requiring corrective techniques to address the bias. Outliers were detected using the z-score method and box plots, while skewness was assessed through distribution plots. These analyses provided valuable insights for subsequent data preprocessing and model development.</w:t>
-      </w:r>
-    </w:p>
-    <w:p>
-      <w:pPr>
-        <w:pStyle w:val="NormalWeb"/>
-        <w:shd w:val="clear" w:color="auto" w:fill="FFFFFF"/>
-        <w:spacing w:before="180" w:beforeAutospacing="0" w:after="180" w:afterAutospacing="0"/>
-        <w:rPr>
-          <w:rFonts w:asciiTheme="majorBidi" w:hAnsiTheme="majorBidi" w:cstheme="majorBidi"/>
-          <w:b/>
-          <w:bCs/>
-          <w:color w:val="2D3B45"/>
-        </w:rPr>
-      </w:pPr>
-    </w:p>
-    <w:p>
-      <w:pPr>
-        <w:pStyle w:val="NormalWeb"/>
-        <w:shd w:val="clear" w:color="auto" w:fill="FFFFFF"/>
-        <w:spacing w:before="180" w:beforeAutospacing="0" w:after="180" w:afterAutospacing="0"/>
-        <w:rPr>
-          <w:rFonts w:asciiTheme="majorBidi" w:hAnsiTheme="majorBidi" w:cstheme="majorBidi"/>
-          <w:b/>
-          <w:bCs/>
-          <w:color w:val="2D3B45"/>
-        </w:rPr>
-      </w:pPr>
-      <w:r>
-        <w:rPr>
-          <w:rFonts w:asciiTheme="majorBidi" w:hAnsiTheme="majorBidi" w:cstheme="majorBidi"/>
-          <w:b/>
-          <w:bCs/>
-          <w:color w:val="2D3B45"/>
-        </w:rPr>
-        <w:t xml:space="preserve">What approaches you are trying to apply </w:t>
-      </w:r>
-      <w:r>
-        <w:rPr>
-          <w:rFonts w:asciiTheme="majorBidi" w:hAnsiTheme="majorBidi" w:cstheme="majorBidi"/>
-          <w:b/>
-          <w:bCs/>
-          <w:color w:val="2D3B45"/>
-        </w:rPr>
-        <w:t>to</w:t>
-      </w:r>
-      <w:r>
-        <w:rPr>
-          <w:rFonts w:asciiTheme="majorBidi" w:hAnsiTheme="majorBidi" w:cstheme="majorBidi"/>
-          <w:b/>
-          <w:bCs/>
-          <w:color w:val="2D3B45"/>
-        </w:rPr>
-        <w:t xml:space="preserve"> your data set to overcome problems like NA value, outlier</w:t>
-      </w:r>
-      <w:r>
-        <w:rPr>
-          <w:rFonts w:asciiTheme="majorBidi" w:hAnsiTheme="majorBidi" w:cstheme="majorBidi"/>
-          <w:b/>
-          <w:bCs/>
-          <w:color w:val="2D3B45"/>
-        </w:rPr>
-        <w:t>,</w:t>
-      </w:r>
-      <w:r>
-        <w:rPr>
-          <w:rFonts w:asciiTheme="majorBidi" w:hAnsiTheme="majorBidi" w:cstheme="majorBidi"/>
-          <w:b/>
-          <w:bCs/>
-          <w:color w:val="2D3B45"/>
-        </w:rPr>
-        <w:t xml:space="preserve"> etc</w:t>
-      </w:r>
-      <w:r>
-        <w:rPr>
-          <w:rFonts w:asciiTheme="majorBidi" w:hAnsiTheme="majorBidi" w:cstheme="majorBidi"/>
-          <w:b/>
-          <w:bCs/>
-          <w:color w:val="2D3B45"/>
-        </w:rPr>
-        <w:t>.</w:t>
-      </w:r>
-      <w:r>
-        <w:rPr>
-          <w:rFonts w:asciiTheme="majorBidi" w:hAnsiTheme="majorBidi" w:cstheme="majorBidi"/>
-          <w:b/>
-          <w:bCs/>
-          <w:color w:val="2D3B45"/>
-        </w:rPr>
-        <w:t>,</w:t>
-      </w:r>
-      <w:r>
-        <w:rPr>
-          <w:rFonts w:asciiTheme="majorBidi" w:hAnsiTheme="majorBidi" w:cstheme="majorBidi"/>
-          <w:b/>
-          <w:bCs/>
-          <w:color w:val="2D3B45"/>
-        </w:rPr>
-        <w:t xml:space="preserve"> and why?</w:t>
-      </w:r>
-    </w:p>
-    <w:p>
-      <w:pPr>
-        <w:jc w:val="both"/>
-      </w:pPr>
-    </w:p>
-    <w:p>
-      <w:pPr>
-        <w:jc w:val="both"/>
-      </w:pPr>
-      <w:r>
-        <w:t xml:space="preserve">To handle null values in a dataset, common approaches include removal (excluding null-containing rows or columns), imputation (replacing null values with estimated or predicted values), forward/backward fill (using the last or next observed value), </w:t>
-      </w:r>
-      <w:r>
-        <w:t>etc. However, there were no NULL values in both big datasets.</w:t>
-      </w:r>
-    </w:p>
-    <w:p>
-      <w:pPr>
-        <w:jc w:val="both"/>
-      </w:pPr>
-      <w:r>
-        <w:t xml:space="preserve">To treat skewness in data, options include logarithmic or square root transformations, power transformations like Box-Cox, binning, </w:t>
-      </w:r>
-      <w:r>
-        <w:t xml:space="preserve">and </w:t>
-      </w:r>
-      <w:r>
-        <w:t>data normalization</w:t>
-      </w:r>
-      <w:r>
-        <w:t xml:space="preserve">. The only feature that might need to treat its skewness is Age. </w:t>
-      </w:r>
-    </w:p>
-    <w:p>
-      <w:pPr>
-        <w:jc w:val="both"/>
-      </w:pPr>
-      <w:r>
-        <w:t>To remove outliers in a dataset, follow these steps: identify variables of interest, calculate statistical measures, set a threshold for outliers, identify and handle data points outside the threshold, repeat for each variable, and consider the impact on the dataset and analysis.</w:t>
-      </w:r>
-      <w:r>
-        <w:t xml:space="preserve"> We will be removing the outlier as the number of outliers was approximately 2%. </w:t>
-      </w:r>
-    </w:p>
-    <w:p>
-      <w:pPr>
-        <w:jc w:val="both"/>
-      </w:pPr>
-      <w:r>
-        <w:t xml:space="preserve">To address imbalanced datasets, techniques include oversampling, </w:t>
-      </w:r>
-      <w:r>
-        <w:t>under-sampling</w:t>
-      </w:r>
-      <w:r>
-        <w:t>, class weighting, ensemble methods, anomaly detection, cost-sensitive learning, and data augmentation. Each method aims to balance class distribution and improve model performance.</w:t>
-      </w:r>
-      <w:r>
-        <w:t xml:space="preserve"> In this case, we will over-sample the data because if we try the under-sampling, the model wouldn’t act well. </w:t>
-      </w:r>
-    </w:p>
-    <w:p>
-      <w:pPr>
-        <w:jc w:val="both"/>
-      </w:pPr>
+      <w:r>
+        <w:rPr>
+          <w:rFonts w:asciiTheme="majorBidi" w:hAnsiTheme="majorBidi" w:cstheme="majorBidi"/>
+          <w:color w:val="000000"/>
+          <w:shd w:val="clear" w:color="auto" w:fill="FFFFFF"/>
+        </w:rPr>
+        <w:t>would be different.</w:t>
+      </w:r>
     </w:p>
     <w:p>
       <w:pPr>

</xml_diff>